<commit_message>
Dodanie wszystkich dotychczasowych list
</commit_message>
<xml_diff>
--- a/Opis_projektu_Mateusz_Sierakowski.docx
+++ b/Opis_projektu_Mateusz_Sierakowski.docx
@@ -173,7 +173,21 @@
               <w:rPr>
                 <w:lang w:bidi="pl-PL"/>
               </w:rPr>
-              <w:t>Link do projektu (Github)</w:t>
+              <w:t>Link do projektu (</w:t>
+            </w:r>
+            <w:proofErr w:type="spellStart"/>
+            <w:r>
+              <w:rPr>
+                <w:lang w:bidi="pl-PL"/>
+              </w:rPr>
+              <w:t>Github</w:t>
+            </w:r>
+            <w:proofErr w:type="spellEnd"/>
+            <w:r>
+              <w:rPr>
+                <w:lang w:bidi="pl-PL"/>
+              </w:rPr>
+              <w:t>)</w:t>
             </w:r>
             <w:r>
               <w:rPr>
@@ -469,17 +483,61 @@
               <w:rPr>
                 <w:lang w:bidi="pl-PL"/>
               </w:rPr>
-              <w:t xml:space="preserve"> Jetpack Compose  (do tworzenia interfejsu)</w:t>
-            </w:r>
-          </w:p>
-          <w:p>
-            <w:r>
-              <w:t xml:space="preserve">Kotlin Coroutines (do obsługi animacji i logiki gry) </w:t>
-            </w:r>
-          </w:p>
-          <w:p>
-            <w:r>
-              <w:t>Coli (do ładowania grafik i zasobów zewnętrznych)</w:t>
+              <w:t xml:space="preserve"> </w:t>
+            </w:r>
+            <w:proofErr w:type="spellStart"/>
+            <w:r>
+              <w:rPr>
+                <w:lang w:bidi="pl-PL"/>
+              </w:rPr>
+              <w:t>Jetpack</w:t>
+            </w:r>
+            <w:proofErr w:type="spellEnd"/>
+            <w:r>
+              <w:rPr>
+                <w:lang w:bidi="pl-PL"/>
+              </w:rPr>
+              <w:t xml:space="preserve"> </w:t>
+            </w:r>
+            <w:proofErr w:type="spellStart"/>
+            <w:r>
+              <w:rPr>
+                <w:lang w:bidi="pl-PL"/>
+              </w:rPr>
+              <w:t>Compose</w:t>
+            </w:r>
+            <w:proofErr w:type="spellEnd"/>
+            <w:r>
+              <w:rPr>
+                <w:lang w:bidi="pl-PL"/>
+              </w:rPr>
+              <w:t xml:space="preserve">  (do tworzenia interfejsu)</w:t>
+            </w:r>
+          </w:p>
+          <w:p>
+            <w:r>
+              <w:t xml:space="preserve">Kotlin </w:t>
+            </w:r>
+            <w:proofErr w:type="spellStart"/>
+            <w:r>
+              <w:t>Coroutines</w:t>
+            </w:r>
+            <w:proofErr w:type="spellEnd"/>
+            <w:r>
+              <w:t xml:space="preserve"> (do obsługi animacji i logiki gry) </w:t>
+            </w:r>
+          </w:p>
+          <w:p>
+            <w:proofErr w:type="spellStart"/>
+            <w:r>
+              <w:t>Co</w:t>
+            </w:r>
+            <w:r>
+              <w:t>il</w:t>
+            </w:r>
+            <w:proofErr w:type="spellEnd"/>
+            <w:r>
+              <w:t xml:space="preserve"> (do ładowania grafik i zasobów zewnętrznych)</w:t>
             </w:r>
           </w:p>
           <w:p/>
@@ -511,11 +569,10 @@
                 <w:sz w:val="22"/>
                 <w:szCs w:val="32"/>
               </w:rPr>
-              <w:t xml:space="preserve"> MVVM (Model-View-ViewModel)</w:t>
-            </w:r>
-          </w:p>
-          <w:p>
-            <w:pPr>
+              <w:t xml:space="preserve"> MVVM (Model-</w:t>
+            </w:r>
+            <w:proofErr w:type="spellStart"/>
+            <w:r>
               <w:rPr>
                 <w:rFonts w:asciiTheme="majorHAnsi" w:eastAsiaTheme="majorEastAsia" w:hAnsiTheme="majorHAnsi" w:cstheme="majorBidi"/>
                 <w:b/>
@@ -523,7 +580,9 @@
                 <w:sz w:val="22"/>
                 <w:szCs w:val="32"/>
               </w:rPr>
-            </w:pPr>
+              <w:t>View</w:t>
+            </w:r>
+            <w:proofErr w:type="spellEnd"/>
             <w:r>
               <w:rPr>
                 <w:rFonts w:asciiTheme="majorHAnsi" w:eastAsiaTheme="majorEastAsia" w:hAnsiTheme="majorHAnsi" w:cstheme="majorBidi"/>
@@ -532,11 +591,10 @@
                 <w:sz w:val="22"/>
                 <w:szCs w:val="32"/>
               </w:rPr>
-              <w:t>Model: logika gry, obsługa kolizji, zarządzanie przeciwnikami</w:t>
-            </w:r>
-          </w:p>
-          <w:p>
-            <w:pPr>
+              <w:t>-</w:t>
+            </w:r>
+            <w:proofErr w:type="spellStart"/>
+            <w:r>
               <w:rPr>
                 <w:rFonts w:asciiTheme="majorHAnsi" w:eastAsiaTheme="majorEastAsia" w:hAnsiTheme="majorHAnsi" w:cstheme="majorBidi"/>
                 <w:b/>
@@ -544,7 +602,9 @@
                 <w:sz w:val="22"/>
                 <w:szCs w:val="32"/>
               </w:rPr>
-            </w:pPr>
+              <w:t>ViewModel</w:t>
+            </w:r>
+            <w:proofErr w:type="spellEnd"/>
             <w:r>
               <w:rPr>
                 <w:rFonts w:asciiTheme="majorHAnsi" w:eastAsiaTheme="majorEastAsia" w:hAnsiTheme="majorHAnsi" w:cstheme="majorBidi"/>
@@ -553,7 +613,7 @@
                 <w:sz w:val="22"/>
                 <w:szCs w:val="32"/>
               </w:rPr>
-              <w:t xml:space="preserve">ViewModel: zarządzenie stanem gry, punktacją, logiką użytkownika </w:t>
+              <w:t>)</w:t>
             </w:r>
           </w:p>
           <w:p>
@@ -574,7 +634,117 @@
                 <w:sz w:val="22"/>
                 <w:szCs w:val="32"/>
               </w:rPr>
-              <w:t>View: jetpack compose jako warstwa wizualna, renderująca elementy gry</w:t>
+              <w:t>Model: logika gry, obsługa kolizji, zarządzanie przeciwnikami</w:t>
+            </w:r>
+          </w:p>
+          <w:p>
+            <w:pPr>
+              <w:rPr>
+                <w:rFonts w:asciiTheme="majorHAnsi" w:eastAsiaTheme="majorEastAsia" w:hAnsiTheme="majorHAnsi" w:cstheme="majorBidi"/>
+                <w:b/>
+                <w:smallCaps/>
+                <w:sz w:val="22"/>
+                <w:szCs w:val="32"/>
+              </w:rPr>
+            </w:pPr>
+            <w:proofErr w:type="spellStart"/>
+            <w:r>
+              <w:rPr>
+                <w:rFonts w:asciiTheme="majorHAnsi" w:eastAsiaTheme="majorEastAsia" w:hAnsiTheme="majorHAnsi" w:cstheme="majorBidi"/>
+                <w:b/>
+                <w:smallCaps/>
+                <w:sz w:val="22"/>
+                <w:szCs w:val="32"/>
+              </w:rPr>
+              <w:t>ViewModel</w:t>
+            </w:r>
+            <w:proofErr w:type="spellEnd"/>
+            <w:r>
+              <w:rPr>
+                <w:rFonts w:asciiTheme="majorHAnsi" w:eastAsiaTheme="majorEastAsia" w:hAnsiTheme="majorHAnsi" w:cstheme="majorBidi"/>
+                <w:b/>
+                <w:smallCaps/>
+                <w:sz w:val="22"/>
+                <w:szCs w:val="32"/>
+              </w:rPr>
+              <w:t xml:space="preserve">: zarządzenie stanem gry, punktacją, logiką użytkownika </w:t>
+            </w:r>
+          </w:p>
+          <w:p>
+            <w:pPr>
+              <w:rPr>
+                <w:rFonts w:asciiTheme="majorHAnsi" w:eastAsiaTheme="majorEastAsia" w:hAnsiTheme="majorHAnsi" w:cstheme="majorBidi"/>
+                <w:b/>
+                <w:smallCaps/>
+                <w:sz w:val="22"/>
+                <w:szCs w:val="32"/>
+              </w:rPr>
+            </w:pPr>
+            <w:proofErr w:type="spellStart"/>
+            <w:r>
+              <w:rPr>
+                <w:rFonts w:asciiTheme="majorHAnsi" w:eastAsiaTheme="majorEastAsia" w:hAnsiTheme="majorHAnsi" w:cstheme="majorBidi"/>
+                <w:b/>
+                <w:smallCaps/>
+                <w:sz w:val="22"/>
+                <w:szCs w:val="32"/>
+              </w:rPr>
+              <w:t>View</w:t>
+            </w:r>
+            <w:proofErr w:type="spellEnd"/>
+            <w:r>
+              <w:rPr>
+                <w:rFonts w:asciiTheme="majorHAnsi" w:eastAsiaTheme="majorEastAsia" w:hAnsiTheme="majorHAnsi" w:cstheme="majorBidi"/>
+                <w:b/>
+                <w:smallCaps/>
+                <w:sz w:val="22"/>
+                <w:szCs w:val="32"/>
+              </w:rPr>
+              <w:t xml:space="preserve">: </w:t>
+            </w:r>
+            <w:proofErr w:type="spellStart"/>
+            <w:r>
+              <w:rPr>
+                <w:rFonts w:asciiTheme="majorHAnsi" w:eastAsiaTheme="majorEastAsia" w:hAnsiTheme="majorHAnsi" w:cstheme="majorBidi"/>
+                <w:b/>
+                <w:smallCaps/>
+                <w:sz w:val="22"/>
+                <w:szCs w:val="32"/>
+              </w:rPr>
+              <w:t>jetpack</w:t>
+            </w:r>
+            <w:proofErr w:type="spellEnd"/>
+            <w:r>
+              <w:rPr>
+                <w:rFonts w:asciiTheme="majorHAnsi" w:eastAsiaTheme="majorEastAsia" w:hAnsiTheme="majorHAnsi" w:cstheme="majorBidi"/>
+                <w:b/>
+                <w:smallCaps/>
+                <w:sz w:val="22"/>
+                <w:szCs w:val="32"/>
+              </w:rPr>
+              <w:t xml:space="preserve"> </w:t>
+            </w:r>
+            <w:proofErr w:type="spellStart"/>
+            <w:r>
+              <w:rPr>
+                <w:rFonts w:asciiTheme="majorHAnsi" w:eastAsiaTheme="majorEastAsia" w:hAnsiTheme="majorHAnsi" w:cstheme="majorBidi"/>
+                <w:b/>
+                <w:smallCaps/>
+                <w:sz w:val="22"/>
+                <w:szCs w:val="32"/>
+              </w:rPr>
+              <w:t>compose</w:t>
+            </w:r>
+            <w:proofErr w:type="spellEnd"/>
+            <w:r>
+              <w:rPr>
+                <w:rFonts w:asciiTheme="majorHAnsi" w:eastAsiaTheme="majorEastAsia" w:hAnsiTheme="majorHAnsi" w:cstheme="majorBidi"/>
+                <w:b/>
+                <w:smallCaps/>
+                <w:sz w:val="22"/>
+                <w:szCs w:val="32"/>
+              </w:rPr>
+              <w:t xml:space="preserve"> jako warstwa wizualna, renderująca elementy gry</w:t>
             </w:r>
           </w:p>
           <w:p/>
@@ -933,9 +1103,12 @@
       </w:pPr>
     </w:p>
     <w:sectPr>
-      <w:headerReference w:type="default" r:id="rId8"/>
-      <w:footerReference w:type="default" r:id="rId9"/>
-      <w:headerReference w:type="first" r:id="rId10"/>
+      <w:headerReference w:type="even" r:id="rId8"/>
+      <w:headerReference w:type="default" r:id="rId9"/>
+      <w:footerReference w:type="even" r:id="rId10"/>
+      <w:footerReference w:type="default" r:id="rId11"/>
+      <w:headerReference w:type="first" r:id="rId12"/>
+      <w:footerReference w:type="first" r:id="rId13"/>
       <w:pgSz w:w="11906" w:h="16838" w:code="9"/>
       <w:pgMar w:top="1304" w:right="1276" w:bottom="1304" w:left="1276" w:header="720" w:footer="720" w:gutter="0"/>
       <w:cols w:space="720"/>
@@ -972,6 +1145,16 @@
 </file>
 
 <file path=word/footer1.xml><?xml version="1.0" encoding="utf-8"?>
+<w:ftr xmlns:wpc="http://schemas.microsoft.com/office/word/2010/wordprocessingCanvas" xmlns:cx="http://schemas.microsoft.com/office/drawing/2014/chartex" xmlns:cx1="http://schemas.microsoft.com/office/drawing/2015/9/8/chartex" xmlns:cx2="http://schemas.microsoft.com/office/drawing/2015/10/21/chartex" xmlns:cx3="http://schemas.microsoft.com/office/drawing/2016/5/9/chartex" xmlns:cx4="http://schemas.microsoft.com/office/drawing/2016/5/10/chartex" xmlns:cx5="http://schemas.microsoft.com/office/drawing/2016/5/11/chartex" xmlns:cx6="http://schemas.microsoft.com/office/drawing/2016/5/12/chartex" xmlns:cx7="http://schemas.microsoft.com/office/drawing/2016/5/13/chartex" xmlns:cx8="http://schemas.microsoft.com/office/drawing/2016/5/14/chartex" xmlns:mc="http://schemas.openxmlformats.org/markup-compatibility/2006" xmlns:aink="http://schemas.microsoft.com/office/drawing/2016/ink" xmlns:am3d="http://schemas.microsoft.com/office/drawing/2017/model3d" xmlns:o="urn:schemas-microsoft-com:office:office" xmlns:oel="http://schemas.microsoft.com/office/2019/extlst" xmlns:r="http://schemas.openxmlformats.org/officeDocument/2006/relationships" xmlns:m="http://schemas.openxmlformats.org/officeDocument/2006/math" xmlns:v="urn:schemas-microsoft-com:vml" xmlns:wp14="http://schemas.microsoft.com/office/word/2010/wordprocessingDrawing" xmlns:wp="http://schemas.openxmlformats.org/drawingml/2006/wordprocessingDrawing" xmlns:w10="urn:schemas-microsoft-com:office:word" xmlns:w="http://schemas.openxmlformats.org/wordprocessingml/2006/main" xmlns:w14="http://schemas.microsoft.com/office/word/2010/wordml" xmlns:w15="http://schemas.microsoft.com/office/word/2012/wordml" xmlns:w16cex="http://schemas.microsoft.com/office/word/2018/wordml/cex" xmlns:w16cid="http://schemas.microsoft.com/office/word/2016/wordml/cid" xmlns:w16="http://schemas.microsoft.com/office/word/2018/wordml" xmlns:w16du="http://schemas.microsoft.com/office/word/2023/wordml/word16du" xmlns:w16sdtdh="http://schemas.microsoft.com/office/word/2020/wordml/sdtdatahash" xmlns:w16se="http://schemas.microsoft.com/office/word/2015/wordml/symex" xmlns:wpg="http://schemas.microsoft.com/office/word/2010/wordprocessingGroup" xmlns:wpi="http://schemas.microsoft.com/office/word/2010/wordprocessingInk" xmlns:wne="http://schemas.microsoft.com/office/word/2006/wordml" xmlns:wps="http://schemas.microsoft.com/office/word/2010/wordprocessingShape" mc:Ignorable="w14 w15 w16se w16cid w16 w16cex w16sdtdh w16du wp14">
+  <w:p>
+    <w:pPr>
+      <w:pStyle w:val="Stopka"/>
+    </w:pPr>
+  </w:p>
+</w:ftr>
+</file>
+
+<file path=word/footer2.xml><?xml version="1.0" encoding="utf-8"?>
 <w:ftr xmlns:wpc="http://schemas.microsoft.com/office/word/2010/wordprocessingCanvas" xmlns:cx="http://schemas.microsoft.com/office/drawing/2014/chartex" xmlns:cx1="http://schemas.microsoft.com/office/drawing/2015/9/8/chartex" xmlns:cx2="http://schemas.microsoft.com/office/drawing/2015/10/21/chartex" xmlns:cx3="http://schemas.microsoft.com/office/drawing/2016/5/9/chartex" xmlns:cx4="http://schemas.microsoft.com/office/drawing/2016/5/10/chartex" xmlns:cx5="http://schemas.microsoft.com/office/drawing/2016/5/11/chartex" xmlns:cx6="http://schemas.microsoft.com/office/drawing/2016/5/12/chartex" xmlns:cx7="http://schemas.microsoft.com/office/drawing/2016/5/13/chartex" xmlns:cx8="http://schemas.microsoft.com/office/drawing/2016/5/14/chartex" xmlns:mc="http://schemas.openxmlformats.org/markup-compatibility/2006" xmlns:aink="http://schemas.microsoft.com/office/drawing/2016/ink" xmlns:am3d="http://schemas.microsoft.com/office/drawing/2017/model3d" xmlns:o="urn:schemas-microsoft-com:office:office" xmlns:oel="http://schemas.microsoft.com/office/2019/extlst" xmlns:r="http://schemas.openxmlformats.org/officeDocument/2006/relationships" xmlns:m="http://schemas.openxmlformats.org/officeDocument/2006/math" xmlns:v="urn:schemas-microsoft-com:vml" xmlns:wp14="http://schemas.microsoft.com/office/word/2010/wordprocessingDrawing" xmlns:wp="http://schemas.openxmlformats.org/drawingml/2006/wordprocessingDrawing" xmlns:w10="urn:schemas-microsoft-com:office:word" xmlns:w="http://schemas.openxmlformats.org/wordprocessingml/2006/main" xmlns:w14="http://schemas.microsoft.com/office/word/2010/wordml" xmlns:w15="http://schemas.microsoft.com/office/word/2012/wordml" xmlns:w16cex="http://schemas.microsoft.com/office/word/2018/wordml/cex" xmlns:w16cid="http://schemas.microsoft.com/office/word/2016/wordml/cid" xmlns:w16="http://schemas.microsoft.com/office/word/2018/wordml" xmlns:w16du="http://schemas.microsoft.com/office/word/2023/wordml/word16du" xmlns:w16sdtdh="http://schemas.microsoft.com/office/word/2020/wordml/sdtdatahash" xmlns:w16se="http://schemas.microsoft.com/office/word/2015/wordml/symex" xmlns:wpg="http://schemas.microsoft.com/office/word/2010/wordprocessingGroup" xmlns:wpi="http://schemas.microsoft.com/office/word/2010/wordprocessingInk" xmlns:wne="http://schemas.microsoft.com/office/word/2006/wordml" xmlns:wps="http://schemas.microsoft.com/office/word/2010/wordprocessingShape" mc:Ignorable="w14 w15 w16se w16cid w16 w16cex w16sdtdh w16du wp14">
   <w:p>
     <w:pPr>
@@ -1014,6 +1197,16 @@
 </w:ftr>
 </file>
 
+<file path=word/footer3.xml><?xml version="1.0" encoding="utf-8"?>
+<w:ftr xmlns:wpc="http://schemas.microsoft.com/office/word/2010/wordprocessingCanvas" xmlns:cx="http://schemas.microsoft.com/office/drawing/2014/chartex" xmlns:cx1="http://schemas.microsoft.com/office/drawing/2015/9/8/chartex" xmlns:cx2="http://schemas.microsoft.com/office/drawing/2015/10/21/chartex" xmlns:cx3="http://schemas.microsoft.com/office/drawing/2016/5/9/chartex" xmlns:cx4="http://schemas.microsoft.com/office/drawing/2016/5/10/chartex" xmlns:cx5="http://schemas.microsoft.com/office/drawing/2016/5/11/chartex" xmlns:cx6="http://schemas.microsoft.com/office/drawing/2016/5/12/chartex" xmlns:cx7="http://schemas.microsoft.com/office/drawing/2016/5/13/chartex" xmlns:cx8="http://schemas.microsoft.com/office/drawing/2016/5/14/chartex" xmlns:mc="http://schemas.openxmlformats.org/markup-compatibility/2006" xmlns:aink="http://schemas.microsoft.com/office/drawing/2016/ink" xmlns:am3d="http://schemas.microsoft.com/office/drawing/2017/model3d" xmlns:o="urn:schemas-microsoft-com:office:office" xmlns:oel="http://schemas.microsoft.com/office/2019/extlst" xmlns:r="http://schemas.openxmlformats.org/officeDocument/2006/relationships" xmlns:m="http://schemas.openxmlformats.org/officeDocument/2006/math" xmlns:v="urn:schemas-microsoft-com:vml" xmlns:wp14="http://schemas.microsoft.com/office/word/2010/wordprocessingDrawing" xmlns:wp="http://schemas.openxmlformats.org/drawingml/2006/wordprocessingDrawing" xmlns:w10="urn:schemas-microsoft-com:office:word" xmlns:w="http://schemas.openxmlformats.org/wordprocessingml/2006/main" xmlns:w14="http://schemas.microsoft.com/office/word/2010/wordml" xmlns:w15="http://schemas.microsoft.com/office/word/2012/wordml" xmlns:w16cex="http://schemas.microsoft.com/office/word/2018/wordml/cex" xmlns:w16cid="http://schemas.microsoft.com/office/word/2016/wordml/cid" xmlns:w16="http://schemas.microsoft.com/office/word/2018/wordml" xmlns:w16du="http://schemas.microsoft.com/office/word/2023/wordml/word16du" xmlns:w16sdtdh="http://schemas.microsoft.com/office/word/2020/wordml/sdtdatahash" xmlns:w16se="http://schemas.microsoft.com/office/word/2015/wordml/symex" xmlns:wpg="http://schemas.microsoft.com/office/word/2010/wordprocessingGroup" xmlns:wpi="http://schemas.microsoft.com/office/word/2010/wordprocessingInk" xmlns:wne="http://schemas.microsoft.com/office/word/2006/wordml" xmlns:wps="http://schemas.microsoft.com/office/word/2010/wordprocessingShape" mc:Ignorable="w14 w15 w16se w16cid w16 w16cex w16sdtdh w16du wp14">
+  <w:p>
+    <w:pPr>
+      <w:pStyle w:val="Stopka"/>
+    </w:pPr>
+  </w:p>
+</w:ftr>
+</file>
+
 <file path=word/footnotes.xml><?xml version="1.0" encoding="utf-8"?>
 <w:footnotes xmlns:wpc="http://schemas.microsoft.com/office/word/2010/wordprocessingCanvas" xmlns:cx="http://schemas.microsoft.com/office/drawing/2014/chartex" xmlns:cx1="http://schemas.microsoft.com/office/drawing/2015/9/8/chartex" xmlns:cx2="http://schemas.microsoft.com/office/drawing/2015/10/21/chartex" xmlns:cx3="http://schemas.microsoft.com/office/drawing/2016/5/9/chartex" xmlns:cx4="http://schemas.microsoft.com/office/drawing/2016/5/10/chartex" xmlns:cx5="http://schemas.microsoft.com/office/drawing/2016/5/11/chartex" xmlns:cx6="http://schemas.microsoft.com/office/drawing/2016/5/12/chartex" xmlns:cx7="http://schemas.microsoft.com/office/drawing/2016/5/13/chartex" xmlns:cx8="http://schemas.microsoft.com/office/drawing/2016/5/14/chartex" xmlns:mc="http://schemas.openxmlformats.org/markup-compatibility/2006" xmlns:aink="http://schemas.microsoft.com/office/drawing/2016/ink" xmlns:am3d="http://schemas.microsoft.com/office/drawing/2017/model3d" xmlns:o="urn:schemas-microsoft-com:office:office" xmlns:oel="http://schemas.microsoft.com/office/2019/extlst" xmlns:r="http://schemas.openxmlformats.org/officeDocument/2006/relationships" xmlns:m="http://schemas.openxmlformats.org/officeDocument/2006/math" xmlns:v="urn:schemas-microsoft-com:vml" xmlns:wp14="http://schemas.microsoft.com/office/word/2010/wordprocessingDrawing" xmlns:wp="http://schemas.openxmlformats.org/drawingml/2006/wordprocessingDrawing" xmlns:w10="urn:schemas-microsoft-com:office:word" xmlns:w="http://schemas.openxmlformats.org/wordprocessingml/2006/main" xmlns:w14="http://schemas.microsoft.com/office/word/2010/wordml" xmlns:w15="http://schemas.microsoft.com/office/word/2012/wordml" xmlns:w16cex="http://schemas.microsoft.com/office/word/2018/wordml/cex" xmlns:w16cid="http://schemas.microsoft.com/office/word/2016/wordml/cid" xmlns:w16="http://schemas.microsoft.com/office/word/2018/wordml" xmlns:w16du="http://schemas.microsoft.com/office/word/2023/wordml/word16du" xmlns:w16sdtdh="http://schemas.microsoft.com/office/word/2020/wordml/sdtdatahash" xmlns:w16se="http://schemas.microsoft.com/office/word/2015/wordml/symex" xmlns:wpg="http://schemas.microsoft.com/office/word/2010/wordprocessingGroup" xmlns:wpi="http://schemas.microsoft.com/office/word/2010/wordprocessingInk" xmlns:wne="http://schemas.microsoft.com/office/word/2006/wordml" xmlns:wps="http://schemas.microsoft.com/office/word/2010/wordprocessingShape" mc:Ignorable="w14 w15 w16se w16cid w16 w16cex w16sdtdh w16du wp14">
   <w:footnote w:type="separator" w:id="-1">
@@ -1044,13 +1237,23 @@
   <w:p>
     <w:pPr>
       <w:pStyle w:val="Nagwek"/>
+    </w:pPr>
+  </w:p>
+</w:hdr>
+</file>
+
+<file path=word/header2.xml><?xml version="1.0" encoding="utf-8"?>
+<w:hdr xmlns:wpc="http://schemas.microsoft.com/office/word/2010/wordprocessingCanvas" xmlns:cx="http://schemas.microsoft.com/office/drawing/2014/chartex" xmlns:cx1="http://schemas.microsoft.com/office/drawing/2015/9/8/chartex" xmlns:cx2="http://schemas.microsoft.com/office/drawing/2015/10/21/chartex" xmlns:cx3="http://schemas.microsoft.com/office/drawing/2016/5/9/chartex" xmlns:cx4="http://schemas.microsoft.com/office/drawing/2016/5/10/chartex" xmlns:cx5="http://schemas.microsoft.com/office/drawing/2016/5/11/chartex" xmlns:cx6="http://schemas.microsoft.com/office/drawing/2016/5/12/chartex" xmlns:cx7="http://schemas.microsoft.com/office/drawing/2016/5/13/chartex" xmlns:cx8="http://schemas.microsoft.com/office/drawing/2016/5/14/chartex" xmlns:mc="http://schemas.openxmlformats.org/markup-compatibility/2006" xmlns:aink="http://schemas.microsoft.com/office/drawing/2016/ink" xmlns:am3d="http://schemas.microsoft.com/office/drawing/2017/model3d" xmlns:o="urn:schemas-microsoft-com:office:office" xmlns:oel="http://schemas.microsoft.com/office/2019/extlst" xmlns:r="http://schemas.openxmlformats.org/officeDocument/2006/relationships" xmlns:m="http://schemas.openxmlformats.org/officeDocument/2006/math" xmlns:v="urn:schemas-microsoft-com:vml" xmlns:wp14="http://schemas.microsoft.com/office/word/2010/wordprocessingDrawing" xmlns:wp="http://schemas.openxmlformats.org/drawingml/2006/wordprocessingDrawing" xmlns:w10="urn:schemas-microsoft-com:office:word" xmlns:w="http://schemas.openxmlformats.org/wordprocessingml/2006/main" xmlns:w14="http://schemas.microsoft.com/office/word/2010/wordml" xmlns:w15="http://schemas.microsoft.com/office/word/2012/wordml" xmlns:w16cex="http://schemas.microsoft.com/office/word/2018/wordml/cex" xmlns:w16cid="http://schemas.microsoft.com/office/word/2016/wordml/cid" xmlns:w16="http://schemas.microsoft.com/office/word/2018/wordml" xmlns:w16du="http://schemas.microsoft.com/office/word/2023/wordml/word16du" xmlns:w16sdtdh="http://schemas.microsoft.com/office/word/2020/wordml/sdtdatahash" xmlns:w16se="http://schemas.microsoft.com/office/word/2015/wordml/symex" xmlns:wpg="http://schemas.microsoft.com/office/word/2010/wordprocessingGroup" xmlns:wpi="http://schemas.microsoft.com/office/word/2010/wordprocessingInk" xmlns:wne="http://schemas.microsoft.com/office/word/2006/wordml" xmlns:wps="http://schemas.microsoft.com/office/word/2010/wordprocessingShape" mc:Ignorable="w14 w15 w16se w16cid w16 w16cex w16sdtdh w16du wp14">
+  <w:p>
+    <w:pPr>
+      <w:pStyle w:val="Nagwek"/>
       <w:jc w:val="center"/>
     </w:pPr>
   </w:p>
 </w:hdr>
 </file>
 
-<file path=word/header2.xml><?xml version="1.0" encoding="utf-8"?>
+<file path=word/header3.xml><?xml version="1.0" encoding="utf-8"?>
 <w:hdr xmlns:wpc="http://schemas.microsoft.com/office/word/2010/wordprocessingCanvas" xmlns:cx="http://schemas.microsoft.com/office/drawing/2014/chartex" xmlns:cx1="http://schemas.microsoft.com/office/drawing/2015/9/8/chartex" xmlns:cx2="http://schemas.microsoft.com/office/drawing/2015/10/21/chartex" xmlns:cx3="http://schemas.microsoft.com/office/drawing/2016/5/9/chartex" xmlns:cx4="http://schemas.microsoft.com/office/drawing/2016/5/10/chartex" xmlns:cx5="http://schemas.microsoft.com/office/drawing/2016/5/11/chartex" xmlns:cx6="http://schemas.microsoft.com/office/drawing/2016/5/12/chartex" xmlns:cx7="http://schemas.microsoft.com/office/drawing/2016/5/13/chartex" xmlns:cx8="http://schemas.microsoft.com/office/drawing/2016/5/14/chartex" xmlns:mc="http://schemas.openxmlformats.org/markup-compatibility/2006" xmlns:aink="http://schemas.microsoft.com/office/drawing/2016/ink" xmlns:am3d="http://schemas.microsoft.com/office/drawing/2017/model3d" xmlns:o="urn:schemas-microsoft-com:office:office" xmlns:oel="http://schemas.microsoft.com/office/2019/extlst" xmlns:r="http://schemas.openxmlformats.org/officeDocument/2006/relationships" xmlns:m="http://schemas.openxmlformats.org/officeDocument/2006/math" xmlns:v="urn:schemas-microsoft-com:vml" xmlns:wp14="http://schemas.microsoft.com/office/word/2010/wordprocessingDrawing" xmlns:wp="http://schemas.openxmlformats.org/drawingml/2006/wordprocessingDrawing" xmlns:w10="urn:schemas-microsoft-com:office:word" xmlns:w="http://schemas.openxmlformats.org/wordprocessingml/2006/main" xmlns:w14="http://schemas.microsoft.com/office/word/2010/wordml" xmlns:w15="http://schemas.microsoft.com/office/word/2012/wordml" xmlns:w16cex="http://schemas.microsoft.com/office/word/2018/wordml/cex" xmlns:w16cid="http://schemas.microsoft.com/office/word/2016/wordml/cid" xmlns:w16="http://schemas.microsoft.com/office/word/2018/wordml" xmlns:w16du="http://schemas.microsoft.com/office/word/2023/wordml/word16du" xmlns:w16sdtdh="http://schemas.microsoft.com/office/word/2020/wordml/sdtdatahash" xmlns:w16se="http://schemas.microsoft.com/office/word/2015/wordml/symex" xmlns:wpg="http://schemas.microsoft.com/office/word/2010/wordprocessingGroup" xmlns:wpi="http://schemas.microsoft.com/office/word/2010/wordprocessingInk" xmlns:wne="http://schemas.microsoft.com/office/word/2006/wordml" xmlns:wps="http://schemas.microsoft.com/office/word/2010/wordprocessingShape" mc:Ignorable="w14 w15 w16se w16cid w16 w16cex w16sdtdh w16du wp14">
   <w:p>
     <w:pPr>
@@ -1072,9 +1275,11 @@
         <w:text/>
       </w:sdtPr>
       <w:sdtContent>
+        <w:proofErr w:type="spellStart"/>
         <w:r>
-          <w:t>Nazwa aplikacji</w:t>
+          <w:t>Masłolot</w:t>
         </w:r>
+        <w:proofErr w:type="spellEnd"/>
       </w:sdtContent>
     </w:sdt>
   </w:p>
@@ -3390,7 +3595,7 @@
   <PublishDate/>
   <Abstract/>
   <CompanyAddress/>
-  <CompanyPhone>Nazwa aplikacji</CompanyPhone>
+  <CompanyPhone>Masłolot</CompanyPhone>
   <CompanyFax/>
   <CompanyEmail/>
 </CoverPageProperties>

</xml_diff>